<commit_message>
Added barebones version of the final report
</commit_message>
<xml_diff>
--- a/IATrab1_EntregaFinal.docx
+++ b/IATrab1_EntregaFinal.docx
@@ -16,7 +16,42 @@
           <w:kern w:val="48"/>
           <w:lang w:val="en-GB"/>
         </w:rPr>
-        <w:t>Search Algorithms in Java language (Unblock Me/ Nº Grupo)</w:t>
+        <w:t>Search Algorithms in Java languag</w:t>
+      </w:r>
+      <w:r>
+        <w:rPr>
+          <w:kern w:val="48"/>
+          <w:lang w:val="en-GB"/>
+        </w:rPr>
+        <w:t>e</w:t>
+      </w:r>
+      <w:r>
+        <w:rPr>
+          <w:kern w:val="48"/>
+          <w:lang w:val="en-GB"/>
+        </w:rPr>
+        <w:t xml:space="preserve"> (Unblock Me/ </w:t>
+      </w:r>
+      <w:r>
+        <w:rPr>
+          <w:kern w:val="48"/>
+          <w:lang w:val="en-GB"/>
+        </w:rPr>
+        <w:t xml:space="preserve">Group </w:t>
+      </w:r>
+      <w:r>
+        <w:rPr>
+          <w:kern w:val="48"/>
+          <w:lang w:val="en-GB"/>
+        </w:rPr>
+        <w:t>Nº38</w:t>
+      </w:r>
+      <w:r>
+        <w:rPr>
+          <w:kern w:val="48"/>
+          <w:lang w:val="en-GB"/>
+        </w:rPr>
+        <w:t>)</w:t>
       </w:r>
     </w:p>
     <w:p>
@@ -54,7 +89,7 @@
           <w:szCs w:val="18"/>
           <w:lang w:val="pt-PT"/>
         </w:rPr>
-        <w:t>Dinis Moreira, up201503092</w:t>
+        <w:t xml:space="preserve">Dinis Moreira </w:t>
       </w:r>
       <w:r>
         <w:rPr>
@@ -62,8 +97,7 @@
           <w:szCs w:val="18"/>
           <w:lang w:val="pt-PT"/>
         </w:rPr>
-        <w:br/>
-        <w:t>MIEIC</w:t>
+        <w:t>(</w:t>
       </w:r>
       <w:r>
         <w:rPr>
@@ -71,7 +105,46 @@
           <w:szCs w:val="18"/>
           <w:lang w:val="pt-PT"/>
         </w:rPr>
+        <w:t>up201503092</w:t>
+      </w:r>
+      <w:r>
+        <w:rPr>
+          <w:sz w:val="18"/>
+          <w:szCs w:val="18"/>
+          <w:lang w:val="pt-PT"/>
+        </w:rPr>
+        <w:t>)</w:t>
+      </w:r>
+      <w:r>
+        <w:rPr>
+          <w:sz w:val="18"/>
+          <w:szCs w:val="18"/>
+          <w:lang w:val="pt-PT"/>
+        </w:rPr>
         <w:br/>
+      </w:r>
+      <w:r>
+        <w:rPr>
+          <w:sz w:val="18"/>
+          <w:szCs w:val="18"/>
+          <w:lang w:val="pt-PT"/>
+        </w:rPr>
+        <w:t>MIEIC</w:t>
+      </w:r>
+      <w:r>
+        <w:rPr>
+          <w:sz w:val="18"/>
+          <w:szCs w:val="18"/>
+          <w:lang w:val="pt-PT"/>
+        </w:rPr>
+        <w:br/>
+      </w:r>
+      <w:r>
+        <w:rPr>
+          <w:sz w:val="18"/>
+          <w:szCs w:val="18"/>
+          <w:lang w:val="pt-PT"/>
+        </w:rPr>
         <w:t>FEUP</w:t>
       </w:r>
       <w:r>
@@ -105,7 +178,7 @@
           <w:szCs w:val="18"/>
           <w:lang w:val="pt-PT"/>
         </w:rPr>
-        <w:t>up201503092@fe.up.pt</w:t>
+        <w:t>up201503092</w:t>
       </w:r>
       <w:r>
         <w:rPr>
@@ -113,7 +186,7 @@
           <w:szCs w:val="18"/>
           <w:lang w:val="pt-PT"/>
         </w:rPr>
-        <w:t xml:space="preserve"> </w:t>
+        <w:t>@fe.up.pt</w:t>
       </w:r>
     </w:p>
     <w:p>
@@ -140,7 +213,7 @@
           <w:szCs w:val="18"/>
           <w:lang w:val="pt-PT"/>
         </w:rPr>
-        <w:t>Diogo Filipe Alves Dores, up201504614</w:t>
+        <w:t>Diogo Dores (up201504614)</w:t>
       </w:r>
       <w:r>
         <w:rPr>
@@ -149,7 +222,6 @@
           <w:lang w:val="pt-PT"/>
         </w:rPr>
         <w:br/>
-        <w:t>MIEIC</w:t>
       </w:r>
       <w:r>
         <w:rPr>
@@ -157,88 +229,22 @@
           <w:szCs w:val="18"/>
           <w:lang w:val="pt-PT"/>
         </w:rPr>
-        <w:br/>
-        <w:t>FEUP</w:t>
-      </w:r>
-    </w:p>
-    <w:p>
-      <w:pPr>
-        <w:pStyle w:val="Author"/>
-        <w:spacing w:before="0pt"/>
+        <w:t>MIEIC</w:t>
+      </w:r>
+      <w:r>
         <w:rPr>
           <w:sz w:val="18"/>
           <w:szCs w:val="18"/>
           <w:lang w:val="pt-PT"/>
         </w:rPr>
-      </w:pPr>
+        <w:br/>
+      </w:r>
       <w:r>
         <w:rPr>
           <w:sz w:val="18"/>
           <w:szCs w:val="18"/>
           <w:lang w:val="pt-PT"/>
         </w:rPr>
-        <w:t>Porto, P</w:t>
-      </w:r>
-      <w:r>
-        <w:rPr>
-          <w:sz w:val="18"/>
-          <w:szCs w:val="18"/>
-          <w:lang w:val="pt-PT"/>
-        </w:rPr>
-        <w:t>ortugal</w:t>
-      </w:r>
-      <w:r>
-        <w:rPr>
-          <w:sz w:val="18"/>
-          <w:szCs w:val="18"/>
-          <w:lang w:val="pt-PT"/>
-        </w:rPr>
-        <w:br/>
-        <w:t>up201504614@fe.up.pt</w:t>
-      </w:r>
-    </w:p>
-    <w:p>
-      <w:pPr>
-        <w:pStyle w:val="Author"/>
-        <w:spacing w:before="0pt"/>
-        <w:rPr>
-          <w:sz w:val="18"/>
-          <w:szCs w:val="18"/>
-          <w:lang w:val="pt-PT"/>
-        </w:rPr>
-      </w:pPr>
-      <w:r>
-        <w:rPr>
-          <w:sz w:val="18"/>
-          <w:szCs w:val="18"/>
-          <w:lang w:val="pt-PT"/>
-        </w:rPr>
-        <w:br w:type="column"/>
-      </w:r>
-      <w:r>
-        <w:rPr>
-          <w:sz w:val="18"/>
-          <w:szCs w:val="18"/>
-          <w:lang w:val="pt-PT"/>
-        </w:rPr>
-        <w:t>Luís Miguel Pedrosa de Moura Oliveira Henriques, up201604343</w:t>
-      </w:r>
-      <w:r>
-        <w:rPr>
-          <w:sz w:val="18"/>
-          <w:szCs w:val="18"/>
-          <w:lang w:val="pt-PT"/>
-        </w:rPr>
-        <w:br/>
-        <w:t>MIEIC</w:t>
-      </w:r>
-      <w:r>
-        <w:rPr>
-          <w:sz w:val="18"/>
-          <w:szCs w:val="18"/>
-          <w:lang w:val="pt-PT"/>
-        </w:rPr>
-        <w:br/>
         <w:t>FEUP</w:t>
       </w:r>
       <w:r>
@@ -256,7 +262,7 @@
           <w:szCs w:val="18"/>
           <w:lang w:val="pt-PT"/>
         </w:rPr>
-        <w:t>P</w:t>
+        <w:t>Porto, Portugal</w:t>
       </w:r>
       <w:r>
         <w:rPr>
@@ -264,7 +270,7 @@
           <w:szCs w:val="18"/>
           <w:lang w:val="pt-PT"/>
         </w:rPr>
-        <w:t>orto, Portugal</w:t>
+        <w:br/>
       </w:r>
       <w:r>
         <w:rPr>
@@ -272,8 +278,7 @@
           <w:szCs w:val="18"/>
           <w:lang w:val="pt-PT"/>
         </w:rPr>
-        <w:br/>
-        <w:t>up201604343@fe.</w:t>
+        <w:t>u</w:t>
       </w:r>
       <w:r>
         <w:rPr>
@@ -281,7 +286,107 @@
           <w:szCs w:val="18"/>
           <w:lang w:val="pt-PT"/>
         </w:rPr>
-        <w:t>up.pt</w:t>
+        <w:t>p201504614@fe.up.pt</w:t>
+      </w:r>
+    </w:p>
+    <w:p>
+      <w:pPr>
+        <w:pStyle w:val="Author"/>
+        <w:spacing w:before="0pt"/>
+        <w:rPr>
+          <w:sz w:val="18"/>
+          <w:szCs w:val="18"/>
+          <w:lang w:val="pt-PT"/>
+        </w:rPr>
+      </w:pPr>
+      <w:r>
+        <w:rPr>
+          <w:sz w:val="18"/>
+          <w:szCs w:val="18"/>
+          <w:lang w:val="pt-PT"/>
+        </w:rPr>
+        <w:br w:type="column"/>
+      </w:r>
+      <w:r>
+        <w:rPr>
+          <w:sz w:val="18"/>
+          <w:szCs w:val="18"/>
+          <w:lang w:val="pt-PT"/>
+        </w:rPr>
+        <w:t>Luís Oliveira (up201604343)</w:t>
+      </w:r>
+      <w:r>
+        <w:rPr>
+          <w:sz w:val="18"/>
+          <w:szCs w:val="18"/>
+          <w:lang w:val="pt-PT"/>
+        </w:rPr>
+        <w:br/>
+      </w:r>
+      <w:r>
+        <w:rPr>
+          <w:sz w:val="18"/>
+          <w:szCs w:val="18"/>
+          <w:lang w:val="pt-PT"/>
+        </w:rPr>
+        <w:t>MIEIC</w:t>
+      </w:r>
+      <w:r>
+        <w:rPr>
+          <w:sz w:val="18"/>
+          <w:szCs w:val="18"/>
+          <w:lang w:val="pt-PT"/>
+        </w:rPr>
+        <w:br/>
+      </w:r>
+      <w:r>
+        <w:rPr>
+          <w:sz w:val="18"/>
+          <w:szCs w:val="18"/>
+          <w:lang w:val="pt-PT"/>
+        </w:rPr>
+        <w:t>FEUP</w:t>
+      </w:r>
+      <w:r>
+        <w:rPr>
+          <w:i/>
+          <w:sz w:val="18"/>
+          <w:szCs w:val="18"/>
+          <w:lang w:val="pt-PT"/>
+        </w:rPr>
+        <w:br/>
+      </w:r>
+      <w:r>
+        <w:rPr>
+          <w:sz w:val="18"/>
+          <w:szCs w:val="18"/>
+          <w:lang w:val="pt-PT"/>
+        </w:rPr>
+        <w:t>Porto, Po</w:t>
+      </w:r>
+      <w:r>
+        <w:rPr>
+          <w:sz w:val="18"/>
+          <w:szCs w:val="18"/>
+          <w:lang w:val="pt-PT"/>
+        </w:rPr>
+        <w:t>rtugal</w:t>
+      </w:r>
+      <w:r>
+        <w:rPr>
+          <w:sz w:val="18"/>
+          <w:szCs w:val="18"/>
+          <w:lang w:val="pt-PT"/>
+        </w:rPr>
+        <w:br/>
+      </w:r>
+      <w:r>
+        <w:rPr>
+          <w:sz w:val="18"/>
+          <w:szCs w:val="18"/>
+          <w:lang w:val="pt-PT"/>
+        </w:rPr>
+        <w:t>up201604343@fe.up.pt</w:t>
       </w:r>
       <w:r>
         <w:rPr>
@@ -310,18 +415,24 @@
       <w:pPr>
         <w:pStyle w:val="Abstract"/>
         <w:rPr>
+          <w:sz w:val="20"/>
+          <w:szCs w:val="20"/>
+          <w:lang w:val="en-GB"/>
+        </w:rPr>
+      </w:pPr>
+      <w:r>
+        <w:rPr>
           <w:sz w:val="22"/>
           <w:szCs w:val="22"/>
           <w:lang w:val="en-GB"/>
         </w:rPr>
-      </w:pPr>
-      <w:r>
-        <w:rPr>
-          <w:sz w:val="22"/>
-          <w:szCs w:val="22"/>
+        <w:t>Abstract</w:t>
+      </w:r>
+      <w:r>
+        <w:rPr>
           <w:lang w:val="en-GB"/>
         </w:rPr>
-        <w:t>Abstract—</w:t>
+        <w:t>—</w:t>
       </w:r>
       <w:r>
         <w:rPr>
@@ -329,139 +440,136 @@
           <w:szCs w:val="20"/>
           <w:lang w:val="en-GB"/>
         </w:rPr>
-        <w:t>In this document we describe a simple game, formulate it as a search problem, solv</w:t>
-      </w:r>
-      <w:r>
+        <w:t>In this document we describe a simple game, formulate it as a search problem, solve it with different algorithms, then we analyse the results and how we can benefit from them.</w:t>
+      </w:r>
+    </w:p>
+    <w:p>
+      <w:pPr>
+        <w:pStyle w:val="Keywords"/>
+        <w:rPr>
+          <w:lang w:val="en-GB"/>
+        </w:rPr>
+      </w:pPr>
+      <w:r>
+        <w:rPr>
+          <w:lang w:val="en-GB"/>
+        </w:rPr>
+        <w:t>Keywords—Artificial Inte</w:t>
+      </w:r>
+      <w:r>
+        <w:rPr>
+          <w:lang w:val="en-GB"/>
+        </w:rPr>
+        <w:t>l</w:t>
+      </w:r>
+      <w:r>
+        <w:rPr>
+          <w:lang w:val="en-GB"/>
+        </w:rPr>
+        <w:t>ligence, Search, A* Algorithm,</w:t>
+      </w:r>
+      <w:r>
+        <w:rPr>
+          <w:lang w:val="en-GB"/>
+        </w:rPr>
+        <w:t xml:space="preserve"> Uniform Cost </w:t>
+      </w:r>
+      <w:r>
+        <w:rPr>
+          <w:lang w:val="en-GB"/>
+        </w:rPr>
+        <w:t>Algorithm</w:t>
+      </w:r>
+      <w:r>
+        <w:rPr>
+          <w:lang w:val="en-GB"/>
+        </w:rPr>
+        <w:t>, Greedy Algorithm, Depth First Algorithm and Breadth First Algorithm</w:t>
+      </w:r>
+    </w:p>
+    <w:p>
+      <w:pPr>
+        <w:pStyle w:val="Ttulo1"/>
+      </w:pPr>
+      <w:r>
+        <w:t>Introdu</w:t>
+      </w:r>
+      <w:r>
+        <w:t>ction</w:t>
+      </w:r>
+    </w:p>
+    <w:p>
+      <w:pPr>
+        <w:pStyle w:val="Corpodetexto"/>
+        <w:rPr>
+          <w:lang w:val="en-GB"/>
+        </w:rPr>
+      </w:pPr>
+      <w:r>
+        <w:rPr>
+          <w:lang w:val="en-GB"/>
+        </w:rPr>
+        <w:t>In this project we will implement an application capable of resolving instances of the game “Unblock Me”, without any external interaction, using search algorithms of Artificial Intelligence, namely A* Algorithm, Uniform Cost Algorithm, Greedy Algorithm, Depth First Algorithm and Breadth First Algorithm.</w:t>
+      </w:r>
+    </w:p>
+    <w:p>
+      <w:pPr>
+        <w:pStyle w:val="Ttulo1"/>
+        <w:rPr>
+          <w:lang w:val="pt-PT"/>
+        </w:rPr>
+      </w:pPr>
+      <w:r>
+        <w:rPr>
+          <w:lang w:val="pt-PT"/>
+        </w:rPr>
+        <w:t>Problem Description</w:t>
+      </w:r>
+    </w:p>
+    <w:p>
+      <w:pPr>
+        <w:pStyle w:val="Listacommarcas"/>
         <w:rPr>
           <w:sz w:val="20"/>
           <w:szCs w:val="20"/>
-          <w:lang w:val="en-GB"/>
-        </w:rPr>
-        <w:t>e</w:t>
-      </w:r>
+          <w:lang w:val="en-US"/>
+        </w:rPr>
+      </w:pPr>
       <w:r>
         <w:rPr>
           <w:sz w:val="20"/>
           <w:szCs w:val="20"/>
-          <w:lang w:val="en-GB"/>
-        </w:rPr>
-        <w:t xml:space="preserve"> it with different algorithms, then we analyse the results and how we can benefit from them.</w:t>
+          <w:lang w:val="en-US"/>
+        </w:rPr>
+        <w:t>The game is played on a 6x6 board, with one special piece (typically 1x2), and several other that can vary in size and orientation, but always 1xY (pieces that move vertically) or Xx1 (pieces that move horizontally). The objective of the game is to move the special piece to the right side of the board, moving the other pieces out of the way to make room for it. The challenge lays in the fact that the small size of the board does not allow the pieces to move much without being obstructed by others, sometimes several pieces need to be moved before making room for a certain one to move just one position.</w:t>
+      </w:r>
+      <w:r>
+        <w:rPr>
+          <w:noProof/>
+          <w:sz w:val="20"/>
+          <w:szCs w:val="20"/>
+          <w:lang w:val="en-US"/>
+        </w:rPr>
+        <w:t xml:space="preserve"> </w:t>
       </w:r>
     </w:p>
     <w:p>
       <w:pPr>
-        <w:pStyle w:val="Keywords"/>
-        <w:rPr>
-          <w:lang w:val="en-GB"/>
-        </w:rPr>
-      </w:pPr>
-      <w:r>
-        <w:rPr>
-          <w:lang w:val="en-GB"/>
-        </w:rPr>
-        <w:t>Keywords—Artificial Inte</w:t>
-      </w:r>
-      <w:r>
-        <w:rPr>
-          <w:lang w:val="en-GB"/>
-        </w:rPr>
-        <w:t>l</w:t>
-      </w:r>
-      <w:r>
-        <w:rPr>
-          <w:lang w:val="en-GB"/>
-        </w:rPr>
-        <w:t>ligence, Search, A* Algorithm,</w:t>
-      </w:r>
-      <w:r>
-        <w:rPr>
-          <w:lang w:val="en-GB"/>
-        </w:rPr>
-        <w:t xml:space="preserve"> Uniform Cost </w:t>
-      </w:r>
-      <w:r>
-        <w:rPr>
-          <w:lang w:val="en-GB"/>
-        </w:rPr>
-        <w:t>Algorithm</w:t>
-      </w:r>
-      <w:r>
-        <w:rPr>
-          <w:lang w:val="en-GB"/>
-        </w:rPr>
-        <w:t>, Greedy Algorithm, Depth First Algorithm and Breadth First Algorithm</w:t>
-      </w:r>
-    </w:p>
-    <w:p>
-      <w:pPr>
-        <w:pStyle w:val="Ttulo1"/>
-        <w:rPr>
-          <w:sz w:val="22"/>
-          <w:szCs w:val="22"/>
-        </w:rPr>
-      </w:pPr>
-      <w:r>
-        <w:rPr>
-          <w:sz w:val="22"/>
-          <w:szCs w:val="22"/>
-        </w:rPr>
-        <w:t>Introduction</w:t>
-      </w:r>
-    </w:p>
-    <w:p>
-      <w:pPr>
-        <w:pStyle w:val="Corpodetexto"/>
-        <w:rPr>
-          <w:lang w:val="en-GB"/>
-        </w:rPr>
-      </w:pPr>
-      <w:r>
-        <w:rPr>
-          <w:lang w:val="en-GB"/>
-        </w:rPr>
-        <w:t>In this project we will implement an application capable of resolving instances of the game “Unblock Me”, without any external interaction, using search algorithms of Artificial Intelligence, namely A* Algorithm, Uniform Cost Algorithm, Greedy Algorithm, Depth First Algorithm and Breadth First Algorithm.</w:t>
-      </w:r>
-    </w:p>
-    <w:p>
-      <w:pPr>
-        <w:pStyle w:val="Ttulo1"/>
-        <w:rPr>
-          <w:sz w:val="22"/>
-          <w:szCs w:val="22"/>
-        </w:rPr>
-      </w:pPr>
-      <w:r>
-        <w:rPr>
-          <w:sz w:val="22"/>
-          <w:szCs w:val="22"/>
-        </w:rPr>
-        <w:t>Problem Description</w:t>
-      </w:r>
-    </w:p>
-    <w:p>
-      <w:pPr>
         <w:pStyle w:val="Listacommarcas"/>
-      </w:pPr>
-      <w:r>
-        <w:t>The game is played on a 6x6 board, with one special piece (typically 1x2), and several other that can vary in size and orientation, but always 1xY (pieces that move vertically) or Xx1 (pieces that move horizontally). The objective of the game is to move the special piece to the right side of the board, moving the other pieces out of the way to make room for it. The challenge lays in the fact that the small size of the board does not allow the pieces to move much without being obstructed by others, sometimes several pieces need to be moved before making room for a certain one to move just one position.</w:t>
-      </w:r>
+        <w:rPr>
+          <w:sz w:val="20"/>
+          <w:szCs w:val="20"/>
+          <w:lang w:val="en-US"/>
+        </w:rPr>
+      </w:pPr>
       <w:r>
         <w:rPr>
           <w:noProof/>
-        </w:rPr>
-        <w:t xml:space="preserve"> </w:t>
-      </w:r>
-    </w:p>
-    <w:p>
-      <w:pPr>
-        <w:pStyle w:val="Listacommarcas"/>
-      </w:pPr>
-      <w:r>
-        <w:rPr>
-          <w:noProof/>
+          <w:sz w:val="20"/>
+          <w:szCs w:val="20"/>
         </w:rPr>
         <w:drawing>
-          <wp:anchor distT="0" distB="0" distL="114300" distR="114300" simplePos="0" relativeHeight="251659264" behindDoc="1" locked="0" layoutInCell="1" allowOverlap="1" wp14:anchorId="76C07D42" wp14:editId="51923726">
+          <wp:anchor distT="0" distB="0" distL="114300" distR="114300" simplePos="0" relativeHeight="251659264" behindDoc="1" locked="0" layoutInCell="1" allowOverlap="1" wp14:anchorId="497071BF" wp14:editId="79C88C38">
             <wp:simplePos x="0" y="0"/>
             <wp:positionH relativeFrom="column">
               <wp:posOffset>558248</wp:posOffset>
@@ -525,71 +633,72 @@
         </w:drawing>
       </w:r>
       <w:r>
+        <w:rPr>
+          <w:sz w:val="20"/>
+          <w:szCs w:val="20"/>
+          <w:lang w:val="en-US"/>
+        </w:rPr>
         <w:t xml:space="preserve">Released in 2009, the game is the most popular release of the Thai company </w:t>
       </w:r>
       <w:proofErr w:type="spellStart"/>
       <w:r>
+        <w:rPr>
+          <w:sz w:val="20"/>
+          <w:szCs w:val="20"/>
+          <w:lang w:val="en-US"/>
+        </w:rPr>
         <w:t>Kiragames</w:t>
       </w:r>
       <w:proofErr w:type="spellEnd"/>
       <w:r>
-        <w:t xml:space="preserve"> </w:t>
-      </w:r>
-      <w:r>
-        <w:rPr>
-          <w:sz w:val="16"/>
-          <w:szCs w:val="16"/>
-        </w:rPr>
-        <w:t>[2]</w:t>
-      </w:r>
-      <w:r>
-        <w:t xml:space="preserve">. Although hard to find evidence, the game resembles an early 20th century game called </w:t>
-      </w:r>
-      <w:proofErr w:type="spellStart"/>
-      <w:r>
+        <w:rPr>
+          <w:sz w:val="20"/>
+          <w:szCs w:val="20"/>
+          <w:lang w:val="en-US"/>
+        </w:rPr>
+        <w:t xml:space="preserve"> [2]. Although hard to find evidence, the game resembles an early 20th century game called </w:t>
+      </w:r>
+      <w:proofErr w:type="spellStart"/>
+      <w:r>
+        <w:rPr>
+          <w:sz w:val="20"/>
+          <w:szCs w:val="20"/>
+          <w:lang w:val="en-US"/>
+        </w:rPr>
         <w:t>Klotski</w:t>
       </w:r>
       <w:proofErr w:type="spellEnd"/>
       <w:r>
-        <w:t xml:space="preserve">, which was included in Windows3.1’s Windows Entertainment Pack </w:t>
-      </w:r>
-      <w:r>
-        <w:rPr>
-          <w:sz w:val="16"/>
-          <w:szCs w:val="16"/>
-        </w:rPr>
-        <w:t>[3]</w:t>
-      </w:r>
-      <w:r>
-        <w:t>.</w:t>
+        <w:rPr>
+          <w:sz w:val="20"/>
+          <w:szCs w:val="20"/>
+          <w:lang w:val="en-US"/>
+        </w:rPr>
+        <w:t>, which was included in Windows3.1’s Windows Entertainment Pack [3].</w:t>
       </w:r>
     </w:p>
     <w:p>
       <w:pPr>
         <w:pStyle w:val="Listacommarcas"/>
+        <w:numPr>
+          <w:ilvl w:val="0"/>
+          <w:numId w:val="0"/>
+        </w:numPr>
+        <w:ind w:start="18pt"/>
+        <w:rPr>
+          <w:lang w:val="en-US"/>
+        </w:rPr>
       </w:pPr>
     </w:p>
     <w:p>
       <w:pPr>
-        <w:pStyle w:val="Listacommarcas"/>
-      </w:pPr>
-    </w:p>
-    <w:p>
-      <w:pPr>
         <w:pStyle w:val="Ttulo1"/>
-        <w:rPr>
-          <w:sz w:val="22"/>
-          <w:szCs w:val="22"/>
-          <w:lang w:val="en-GB"/>
-        </w:rPr>
-      </w:pPr>
-      <w:r>
-        <w:rPr>
-          <w:sz w:val="22"/>
-          <w:szCs w:val="22"/>
-          <w:lang w:val="en-GB"/>
-        </w:rPr>
-        <w:t>Formulation of the Problem</w:t>
+      </w:pPr>
+      <w:r>
+        <w:t>Formul</w:t>
+      </w:r>
+      <w:r>
+        <w:t>ation of the problem</w:t>
       </w:r>
     </w:p>
     <w:p>
@@ -611,37 +720,31 @@
         <w:rPr>
           <w:lang w:val="en-US"/>
         </w:rPr>
-        <w:t>A board can be represented with a 6x6 matrix whose positions range from (0, 0)</w:t>
+        <w:t xml:space="preserve">A board can be represented with a 6x6 matrix whose positions range from (0, 0) on the topmost left to (5, 5) on the bottommost right. </w:t>
       </w:r>
       <w:r>
         <w:rPr>
           <w:lang w:val="en-US"/>
         </w:rPr>
-        <w:t xml:space="preserve"> on the topmost left</w:t>
+        <w:t>Every piece can be represented with letters ranging from “A” to “Z” where every</w:t>
       </w:r>
       <w:r>
         <w:rPr>
           <w:lang w:val="en-US"/>
         </w:rPr>
-        <w:t xml:space="preserve"> to (5, 5)</w:t>
+        <w:t xml:space="preserve"> </w:t>
       </w:r>
       <w:r>
         <w:rPr>
           <w:lang w:val="en-US"/>
         </w:rPr>
-        <w:t xml:space="preserve"> on the bottommost right</w:t>
+        <w:t xml:space="preserve">piece that occupies multiple positions is represented with the </w:t>
       </w:r>
       <w:r>
         <w:rPr>
           <w:lang w:val="en-US"/>
         </w:rPr>
-        <w:t xml:space="preserve">. Every piece can be represented with letters ranging from “A” to “Z” where every </w:t>
-      </w:r>
-      <w:r>
-        <w:rPr>
-          <w:lang w:val="en-US"/>
-        </w:rPr>
-        <w:t xml:space="preserve">piece that occupies multiple positions is represented with the same letter. </w:t>
+        <w:t xml:space="preserve">same letter. </w:t>
       </w:r>
       <w:r>
         <w:rPr>
@@ -1927,25 +2030,15 @@
       <w:pPr>
         <w:pStyle w:val="Corpodetexto"/>
         <w:rPr>
-          <w:sz w:val="22"/>
-          <w:szCs w:val="22"/>
-          <w:lang w:val="pt-PT"/>
+          <w:lang w:val="en-US"/>
         </w:rPr>
       </w:pPr>
     </w:p>
     <w:p>
       <w:pPr>
         <w:pStyle w:val="Ttulo1"/>
-        <w:rPr>
-          <w:sz w:val="22"/>
-          <w:szCs w:val="22"/>
-        </w:rPr>
-      </w:pPr>
-      <w:r>
-        <w:rPr>
-          <w:sz w:val="22"/>
-          <w:szCs w:val="22"/>
-        </w:rPr>
+      </w:pPr>
+      <w:r>
         <w:t>Related Work</w:t>
       </w:r>
     </w:p>
@@ -1962,42 +2055,12 @@
         </w:rPr>
         <w:t xml:space="preserve">During our research there were several projects that we found which will likely assist us </w:t>
       </w:r>
-      <w:proofErr w:type="spellStart"/>
       <w:r>
         <w:rPr>
           <w:shd w:val="clear" w:color="auto" w:fill="FFFFFF"/>
         </w:rPr>
-        <w:t>throughout</w:t>
-      </w:r>
-      <w:proofErr w:type="spellEnd"/>
-      <w:r>
-        <w:rPr>
-          <w:shd w:val="clear" w:color="auto" w:fill="FFFFFF"/>
-        </w:rPr>
-        <w:t xml:space="preserve"> </w:t>
-      </w:r>
-      <w:proofErr w:type="spellStart"/>
-      <w:r>
-        <w:rPr>
-          <w:shd w:val="clear" w:color="auto" w:fill="FFFFFF"/>
-        </w:rPr>
-        <w:t>the</w:t>
-      </w:r>
-      <w:proofErr w:type="spellEnd"/>
-      <w:r>
-        <w:rPr>
-          <w:shd w:val="clear" w:color="auto" w:fill="FFFFFF"/>
-        </w:rPr>
-        <w:t xml:space="preserve"> </w:t>
-      </w:r>
-      <w:proofErr w:type="spellStart"/>
-      <w:r>
-        <w:rPr>
-          <w:shd w:val="clear" w:color="auto" w:fill="FFFFFF"/>
-        </w:rPr>
-        <w:t>course</w:t>
-      </w:r>
-      <w:proofErr w:type="spellEnd"/>
+        <w:t>throughout the course</w:t>
+      </w:r>
       <w:r>
         <w:rPr>
           <w:shd w:val="clear" w:color="auto" w:fill="FFFFFF"/>
@@ -2066,119 +2129,973 @@
     </w:p>
     <w:p>
       <w:pPr>
-        <w:pStyle w:val="Ttulo1"/>
-        <w:rPr>
-          <w:sz w:val="22"/>
-          <w:szCs w:val="22"/>
-          <w:lang w:val="pt-PT"/>
-        </w:rPr>
-      </w:pPr>
-      <w:r>
-        <w:rPr>
-          <w:sz w:val="22"/>
-          <w:szCs w:val="22"/>
-          <w:lang w:val="pt-PT"/>
-        </w:rPr>
-        <w:lastRenderedPageBreak/>
-        <w:t>Conclusions and Development Prespectives</w:t>
-      </w:r>
+        <w:pStyle w:val="Corpodetexto"/>
+        <w:rPr>
+          <w:lang w:val="en-US"/>
+        </w:rPr>
+      </w:pPr>
     </w:p>
     <w:p>
       <w:pPr>
-        <w:pStyle w:val="Corpodetexto"/>
-        <w:rPr>
-          <w:lang w:val="en-US"/>
-        </w:rPr>
-      </w:pPr>
-      <w:r>
-        <w:rPr>
-          <w:lang w:val="en-US"/>
-        </w:rPr>
-        <w:t>To summarize, we believe that this initial formulation of the project, allied to the aid of the logic used behind the related projects that were found, will immensely help us in the development of the project, as it has given us the ability to build a solid idea on how we can structure this game and all its different intricacies.</w:t>
+        <w:pStyle w:val="Ttulo1"/>
+        <w:rPr>
+          <w:lang w:val="pt-PT"/>
+        </w:rPr>
+      </w:pPr>
+      <w:r>
+        <w:rPr>
+          <w:lang w:val="pt-PT"/>
+        </w:rPr>
+        <w:lastRenderedPageBreak/>
+        <w:t>game Implementation</w:t>
       </w:r>
     </w:p>
     <w:p>
       <w:pPr>
-        <w:pStyle w:val="Ttulo1"/>
-        <w:rPr>
-          <w:lang w:val="pt-PT"/>
-        </w:rPr>
-      </w:pPr>
-      <w:r>
-        <w:t>Search Algorithms</w:t>
-      </w:r>
+        <w:rPr>
+          <w:lang w:val="pt-PT"/>
+        </w:rPr>
+      </w:pPr>
     </w:p>
     <w:p>
       <w:pPr>
-        <w:pStyle w:val="Corpodetexto"/>
-        <w:rPr>
-          <w:lang w:val="pt-PT"/>
-        </w:rPr>
-      </w:pPr>
-      <w:r>
-        <w:rPr>
-          <w:lang w:val="pt-PT"/>
-        </w:rPr>
-        <w:t xml:space="preserve">Descrevendo os vários algoritmos de pesquisa utilizados e a sua implementação de modo a calcular a próxima jogada do PC ou retornar </w:t>
-      </w:r>
-      <w:proofErr w:type="gramStart"/>
-      <w:r>
-        <w:rPr>
-          <w:lang w:val="pt-PT"/>
-        </w:rPr>
-        <w:t>a</w:t>
-      </w:r>
-      <w:proofErr w:type="gramEnd"/>
-      <w:r>
-        <w:rPr>
-          <w:lang w:val="pt-PT"/>
-        </w:rPr>
-        <w:t xml:space="preserve"> solução final (conjunto de operações para transformar o estado inicial no estado objetivo). Devem ser implementados algoritmos para cálculo da solução utilizando pesquisa em largura, pesquisa em profundidade (se aplicável), aprofundamento progressivo, custo uniforme (se aplicável), pesquisa gulosa e Algoritmo A* (</w:t>
-      </w:r>
-      <w:proofErr w:type="gramStart"/>
-      <w:r>
-        <w:rPr>
-          <w:lang w:val="pt-PT"/>
-        </w:rPr>
-        <w:t>estes último método</w:t>
-      </w:r>
-      <w:proofErr w:type="gramEnd"/>
-      <w:r>
-        <w:rPr>
-          <w:lang w:val="pt-PT"/>
-        </w:rPr>
-        <w:t xml:space="preserve"> utilizando várias heurísticas).</w:t>
+        <w:jc w:val="both"/>
+      </w:pPr>
+      <w:r>
+        <w:t>This project was developed i</w:t>
+      </w:r>
+      <w:r>
+        <w:t xml:space="preserve">n the Java programming language </w:t>
       </w:r>
     </w:p>
     <w:p>
       <w:pPr>
-        <w:pStyle w:val="Ttulo1"/>
-        <w:rPr>
-          <w:lang w:val="pt-PT"/>
-        </w:rPr>
-      </w:pPr>
-      <w:r>
-        <w:t>Experiments and Results</w:t>
-      </w:r>
+        <w:jc w:val="both"/>
+      </w:pPr>
     </w:p>
     <w:p>
       <w:pPr>
         <w:pStyle w:val="Corpodetexto"/>
-        <w:rPr>
-          <w:lang w:val="pt-PT"/>
-        </w:rPr>
-      </w:pPr>
-      <w:r>
-        <w:rPr>
-          <w:lang w:val="pt-PT"/>
-        </w:rPr>
-        <w:t xml:space="preserve">Descrevendo as experiências realizadas com os vários algoritmos para resolver diversos puzzles e os resultados </w:t>
-      </w:r>
-      <w:r>
-        <w:rPr>
-          <w:lang w:val="pt-PT"/>
-        </w:rPr>
-        <w:t>obtidos a nível de tempo e custo da solução obtida em cada nível, por cada um dos métodos experimentados. Devem ser incluídas tabelas comparativas dos resultados obtidos na aplicação dos vários métodos aos vários puzzles (níveis do jogo) e discutidos os resultados.</w:t>
+      </w:pPr>
+      <w:proofErr w:type="spellStart"/>
+      <w:r>
+        <w:t>Descrevendo</w:t>
+      </w:r>
+      <w:proofErr w:type="spellEnd"/>
+      <w:r>
+        <w:t xml:space="preserve"> o </w:t>
+      </w:r>
+      <w:proofErr w:type="spellStart"/>
+      <w:r>
+        <w:t>projeto</w:t>
+      </w:r>
+      <w:proofErr w:type="spellEnd"/>
+      <w:r>
+        <w:t xml:space="preserve"> e </w:t>
+      </w:r>
+      <w:proofErr w:type="spellStart"/>
+      <w:r>
+        <w:t>implementação</w:t>
+      </w:r>
+      <w:proofErr w:type="spellEnd"/>
+      <w:r>
+        <w:t xml:space="preserve">, </w:t>
+      </w:r>
+      <w:proofErr w:type="spellStart"/>
+      <w:r>
+        <w:t>na</w:t>
+      </w:r>
+      <w:proofErr w:type="spellEnd"/>
+      <w:r>
+        <w:t xml:space="preserve"> </w:t>
+      </w:r>
+      <w:proofErr w:type="spellStart"/>
+      <w:r>
+        <w:t>linguagem</w:t>
+      </w:r>
+      <w:proofErr w:type="spellEnd"/>
+      <w:r>
+        <w:t xml:space="preserve"> </w:t>
+      </w:r>
+      <w:proofErr w:type="spellStart"/>
+      <w:r>
+        <w:t>selecionada</w:t>
+      </w:r>
+      <w:proofErr w:type="spellEnd"/>
+      <w:r>
+        <w:t xml:space="preserve">, do </w:t>
+      </w:r>
+      <w:proofErr w:type="spellStart"/>
+      <w:r>
+        <w:t>jogo</w:t>
+      </w:r>
+      <w:proofErr w:type="spellEnd"/>
+      <w:r>
+        <w:t xml:space="preserve"> </w:t>
+      </w:r>
+      <w:proofErr w:type="spellStart"/>
+      <w:r>
+        <w:t>incluindo</w:t>
+      </w:r>
+      <w:proofErr w:type="spellEnd"/>
+      <w:r>
+        <w:t xml:space="preserve"> a forma de </w:t>
+      </w:r>
+      <w:proofErr w:type="spellStart"/>
+      <w:r>
+        <w:t>representação</w:t>
+      </w:r>
+      <w:proofErr w:type="spellEnd"/>
+      <w:r>
+        <w:t xml:space="preserve"> do </w:t>
+      </w:r>
+      <w:proofErr w:type="spellStart"/>
+      <w:r>
+        <w:t>estado</w:t>
+      </w:r>
+      <w:proofErr w:type="spellEnd"/>
+      <w:r>
+        <w:t xml:space="preserve"> do </w:t>
+      </w:r>
+      <w:proofErr w:type="spellStart"/>
+      <w:r>
+        <w:t>tabuleiro</w:t>
+      </w:r>
+      <w:proofErr w:type="spellEnd"/>
+      <w:r>
+        <w:t xml:space="preserve">, </w:t>
+      </w:r>
+      <w:proofErr w:type="spellStart"/>
+      <w:r>
+        <w:t>operadores</w:t>
+      </w:r>
+      <w:proofErr w:type="spellEnd"/>
+      <w:r>
+        <w:t xml:space="preserve"> (</w:t>
+      </w:r>
+      <w:proofErr w:type="spellStart"/>
+      <w:r>
+        <w:t>verificação</w:t>
+      </w:r>
+      <w:proofErr w:type="spellEnd"/>
+      <w:r>
+        <w:t xml:space="preserve"> do </w:t>
+      </w:r>
+      <w:proofErr w:type="spellStart"/>
+      <w:r>
+        <w:t>cumprimento</w:t>
+      </w:r>
+      <w:proofErr w:type="spellEnd"/>
+      <w:r>
+        <w:t xml:space="preserve"> das </w:t>
+      </w:r>
+      <w:proofErr w:type="spellStart"/>
+      <w:r>
+        <w:t>regras</w:t>
+      </w:r>
+      <w:proofErr w:type="spellEnd"/>
+      <w:r>
+        <w:t xml:space="preserve"> do </w:t>
+      </w:r>
+      <w:proofErr w:type="spellStart"/>
+      <w:r>
+        <w:t>jogo</w:t>
+      </w:r>
+      <w:proofErr w:type="spellEnd"/>
+      <w:r>
+        <w:t xml:space="preserve">) </w:t>
+      </w:r>
+      <w:proofErr w:type="spellStart"/>
+      <w:r>
+        <w:t>aplicáveis</w:t>
+      </w:r>
+      <w:proofErr w:type="spellEnd"/>
+      <w:r>
+        <w:t xml:space="preserve"> com </w:t>
+      </w:r>
+      <w:proofErr w:type="spellStart"/>
+      <w:r>
+        <w:t>determinadas</w:t>
+      </w:r>
+      <w:proofErr w:type="spellEnd"/>
+      <w:r>
+        <w:t xml:space="preserve"> </w:t>
+      </w:r>
+      <w:proofErr w:type="spellStart"/>
+      <w:r>
+        <w:t>pré-condições</w:t>
+      </w:r>
+      <w:proofErr w:type="spellEnd"/>
+      <w:r>
+        <w:t xml:space="preserve"> e que </w:t>
+      </w:r>
+      <w:proofErr w:type="spellStart"/>
+      <w:r>
+        <w:t>têm</w:t>
+      </w:r>
+      <w:proofErr w:type="spellEnd"/>
+      <w:r>
+        <w:t xml:space="preserve"> </w:t>
+      </w:r>
+      <w:proofErr w:type="spellStart"/>
+      <w:r>
+        <w:t>efeitos</w:t>
+      </w:r>
+      <w:proofErr w:type="spellEnd"/>
+      <w:r>
+        <w:t xml:space="preserve"> </w:t>
+      </w:r>
+      <w:proofErr w:type="spellStart"/>
+      <w:r>
+        <w:t>sobre</w:t>
+      </w:r>
+      <w:proofErr w:type="spellEnd"/>
+      <w:r>
+        <w:t xml:space="preserve"> o </w:t>
+      </w:r>
+      <w:proofErr w:type="spellStart"/>
+      <w:r>
+        <w:t>estado</w:t>
+      </w:r>
+      <w:proofErr w:type="spellEnd"/>
+      <w:r>
+        <w:t xml:space="preserve"> do </w:t>
+      </w:r>
+      <w:proofErr w:type="spellStart"/>
+      <w:r>
+        <w:t>jogo</w:t>
+      </w:r>
+      <w:proofErr w:type="spellEnd"/>
+      <w:r>
+        <w:t xml:space="preserve"> e um dado </w:t>
+      </w:r>
+      <w:proofErr w:type="spellStart"/>
+      <w:r>
+        <w:t>custo</w:t>
+      </w:r>
+      <w:proofErr w:type="spellEnd"/>
+      <w:r>
+        <w:t xml:space="preserve">, teste </w:t>
+      </w:r>
+      <w:proofErr w:type="spellStart"/>
+      <w:r>
+        <w:t>objetivo</w:t>
+      </w:r>
+      <w:proofErr w:type="spellEnd"/>
+      <w:r>
+        <w:t xml:space="preserve"> (</w:t>
+      </w:r>
+      <w:proofErr w:type="spellStart"/>
+      <w:r>
+        <w:t>determinação</w:t>
+      </w:r>
+      <w:proofErr w:type="spellEnd"/>
+      <w:r>
+        <w:t xml:space="preserve"> do final do </w:t>
+      </w:r>
+      <w:proofErr w:type="spellStart"/>
+      <w:r>
+        <w:t>jogo</w:t>
+      </w:r>
+      <w:proofErr w:type="spellEnd"/>
+      <w:r>
+        <w:t xml:space="preserve">). Entre </w:t>
+      </w:r>
+      <w:proofErr w:type="spellStart"/>
+      <w:r>
+        <w:t>outras</w:t>
+      </w:r>
+      <w:proofErr w:type="spellEnd"/>
+      <w:r>
+        <w:t xml:space="preserve"> </w:t>
+      </w:r>
+      <w:proofErr w:type="spellStart"/>
+      <w:r>
+        <w:t>devem</w:t>
+      </w:r>
+      <w:proofErr w:type="spellEnd"/>
+      <w:r>
+        <w:t xml:space="preserve"> ser </w:t>
+      </w:r>
+      <w:proofErr w:type="spellStart"/>
+      <w:r>
+        <w:t>implementadas</w:t>
+      </w:r>
+      <w:proofErr w:type="spellEnd"/>
+      <w:r>
+        <w:t xml:space="preserve"> </w:t>
+      </w:r>
+      <w:proofErr w:type="spellStart"/>
+      <w:r>
+        <w:t>funções</w:t>
+      </w:r>
+      <w:proofErr w:type="spellEnd"/>
+      <w:r>
+        <w:t xml:space="preserve">: </w:t>
+      </w:r>
+      <w:proofErr w:type="spellStart"/>
+      <w:r>
+        <w:t>ler</w:t>
+      </w:r>
+      <w:proofErr w:type="spellEnd"/>
+      <w:r>
+        <w:t xml:space="preserve"> </w:t>
+      </w:r>
+      <w:proofErr w:type="spellStart"/>
+      <w:r>
+        <w:t>nível</w:t>
+      </w:r>
+      <w:proofErr w:type="spellEnd"/>
+      <w:r>
+        <w:t xml:space="preserve"> de </w:t>
+      </w:r>
+      <w:proofErr w:type="spellStart"/>
+      <w:r>
+        <w:t>ficheiro</w:t>
+      </w:r>
+      <w:proofErr w:type="spellEnd"/>
+      <w:r>
+        <w:t xml:space="preserve"> (</w:t>
+      </w:r>
+      <w:proofErr w:type="spellStart"/>
+      <w:r>
+        <w:t>lendo</w:t>
+      </w:r>
+      <w:proofErr w:type="spellEnd"/>
+      <w:r>
+        <w:t xml:space="preserve"> um dado </w:t>
+      </w:r>
+      <w:proofErr w:type="spellStart"/>
+      <w:r>
+        <w:t>nível</w:t>
+      </w:r>
+      <w:proofErr w:type="spellEnd"/>
+      <w:r>
+        <w:t>/</w:t>
+      </w:r>
+      <w:proofErr w:type="spellStart"/>
+      <w:r>
+        <w:t>estado</w:t>
+      </w:r>
+      <w:proofErr w:type="spellEnd"/>
+      <w:r>
+        <w:t xml:space="preserve"> de um </w:t>
+      </w:r>
+      <w:proofErr w:type="spellStart"/>
+      <w:r>
+        <w:t>ficheiro</w:t>
+      </w:r>
+      <w:proofErr w:type="spellEnd"/>
+      <w:r>
+        <w:t xml:space="preserve"> de </w:t>
+      </w:r>
+      <w:proofErr w:type="spellStart"/>
+      <w:r>
+        <w:t>texto</w:t>
+      </w:r>
+      <w:proofErr w:type="spellEnd"/>
+      <w:r>
+        <w:t xml:space="preserve">), </w:t>
+      </w:r>
+      <w:proofErr w:type="spellStart"/>
+      <w:r>
+        <w:t>visualizar</w:t>
+      </w:r>
+      <w:proofErr w:type="spellEnd"/>
+      <w:r>
+        <w:t xml:space="preserve"> </w:t>
+      </w:r>
+      <w:proofErr w:type="spellStart"/>
+      <w:r>
+        <w:t>em</w:t>
+      </w:r>
+      <w:proofErr w:type="spellEnd"/>
+      <w:r>
+        <w:t xml:space="preserve"> modo de </w:t>
+      </w:r>
+      <w:proofErr w:type="spellStart"/>
+      <w:r>
+        <w:t>texto</w:t>
+      </w:r>
+      <w:proofErr w:type="spellEnd"/>
+      <w:r>
+        <w:t>/</w:t>
+      </w:r>
+      <w:proofErr w:type="spellStart"/>
+      <w:r>
+        <w:t>gráfico</w:t>
+      </w:r>
+      <w:proofErr w:type="spellEnd"/>
+      <w:r>
+        <w:t xml:space="preserve"> um dado </w:t>
+      </w:r>
+      <w:proofErr w:type="spellStart"/>
+      <w:r>
+        <w:t>estado</w:t>
+      </w:r>
+      <w:proofErr w:type="spellEnd"/>
+      <w:r>
+        <w:t xml:space="preserve">, </w:t>
+      </w:r>
+      <w:proofErr w:type="spellStart"/>
+      <w:r>
+        <w:t>validar</w:t>
+      </w:r>
+      <w:proofErr w:type="spellEnd"/>
+      <w:r>
+        <w:t xml:space="preserve"> </w:t>
+      </w:r>
+      <w:proofErr w:type="spellStart"/>
+      <w:r>
+        <w:t>uma</w:t>
+      </w:r>
+      <w:proofErr w:type="spellEnd"/>
+      <w:r>
+        <w:t xml:space="preserve"> dada </w:t>
+      </w:r>
+      <w:proofErr w:type="spellStart"/>
+      <w:r>
+        <w:t>jogada</w:t>
+      </w:r>
+      <w:proofErr w:type="spellEnd"/>
+      <w:r>
+        <w:t>/</w:t>
+      </w:r>
+      <w:proofErr w:type="spellStart"/>
+      <w:r>
+        <w:t>operador</w:t>
+      </w:r>
+      <w:proofErr w:type="spellEnd"/>
+      <w:r>
+        <w:t xml:space="preserve"> (</w:t>
+      </w:r>
+      <w:proofErr w:type="spellStart"/>
+      <w:r>
+        <w:t>tendo</w:t>
+      </w:r>
+      <w:proofErr w:type="spellEnd"/>
+      <w:r>
+        <w:t xml:space="preserve"> </w:t>
+      </w:r>
+      <w:proofErr w:type="spellStart"/>
+      <w:r>
+        <w:t>em</w:t>
+      </w:r>
+      <w:proofErr w:type="spellEnd"/>
+      <w:r>
+        <w:t xml:space="preserve"> </w:t>
+      </w:r>
+      <w:proofErr w:type="spellStart"/>
+      <w:r>
+        <w:t>conta</w:t>
+      </w:r>
+      <w:proofErr w:type="spellEnd"/>
+      <w:r>
+        <w:t xml:space="preserve"> as </w:t>
+      </w:r>
+      <w:proofErr w:type="spellStart"/>
+      <w:r>
+        <w:t>suas</w:t>
+      </w:r>
+      <w:proofErr w:type="spellEnd"/>
+      <w:r>
+        <w:t xml:space="preserve"> </w:t>
+      </w:r>
+      <w:proofErr w:type="spellStart"/>
+      <w:r>
+        <w:t>pré-condições</w:t>
+      </w:r>
+      <w:proofErr w:type="spellEnd"/>
+      <w:r>
+        <w:t xml:space="preserve">), </w:t>
+      </w:r>
+      <w:proofErr w:type="spellStart"/>
+      <w:r>
+        <w:t>executar</w:t>
+      </w:r>
+      <w:proofErr w:type="spellEnd"/>
+      <w:r>
+        <w:t xml:space="preserve"> </w:t>
+      </w:r>
+      <w:proofErr w:type="spellStart"/>
+      <w:r>
+        <w:t>uma</w:t>
+      </w:r>
+      <w:proofErr w:type="spellEnd"/>
+      <w:r>
+        <w:t xml:space="preserve"> dada </w:t>
+      </w:r>
+      <w:proofErr w:type="spellStart"/>
+      <w:r>
+        <w:t>jogada</w:t>
+      </w:r>
+      <w:proofErr w:type="spellEnd"/>
+      <w:r>
+        <w:t>/</w:t>
+      </w:r>
+      <w:proofErr w:type="spellStart"/>
+      <w:r>
+        <w:t>operador</w:t>
+      </w:r>
+      <w:proofErr w:type="spellEnd"/>
+      <w:r>
+        <w:t xml:space="preserve">, num dado </w:t>
+      </w:r>
+      <w:proofErr w:type="spellStart"/>
+      <w:r>
+        <w:t>tabuleiro</w:t>
+      </w:r>
+      <w:proofErr w:type="spellEnd"/>
+      <w:r>
+        <w:t xml:space="preserve">, </w:t>
+      </w:r>
+      <w:proofErr w:type="spellStart"/>
+      <w:r>
+        <w:t>tendo</w:t>
+      </w:r>
+      <w:proofErr w:type="spellEnd"/>
+      <w:r>
+        <w:t xml:space="preserve"> </w:t>
+      </w:r>
+      <w:proofErr w:type="spellStart"/>
+      <w:r>
+        <w:t>em</w:t>
+      </w:r>
+      <w:proofErr w:type="spellEnd"/>
+      <w:r>
+        <w:t xml:space="preserve"> </w:t>
+      </w:r>
+      <w:proofErr w:type="spellStart"/>
+      <w:r>
+        <w:t>conta</w:t>
+      </w:r>
+      <w:proofErr w:type="spellEnd"/>
+      <w:r>
+        <w:t xml:space="preserve"> </w:t>
+      </w:r>
+      <w:proofErr w:type="spellStart"/>
+      <w:r>
+        <w:t>os</w:t>
+      </w:r>
+      <w:proofErr w:type="spellEnd"/>
+      <w:r>
+        <w:t xml:space="preserve"> </w:t>
+      </w:r>
+      <w:proofErr w:type="spellStart"/>
+      <w:r>
+        <w:t>seus</w:t>
+      </w:r>
+      <w:proofErr w:type="spellEnd"/>
+      <w:r>
+        <w:t xml:space="preserve"> </w:t>
+      </w:r>
+      <w:proofErr w:type="spellStart"/>
+      <w:r>
+        <w:t>efeitos</w:t>
+      </w:r>
+      <w:proofErr w:type="spellEnd"/>
+      <w:r>
+        <w:t xml:space="preserve"> e </w:t>
+      </w:r>
+      <w:proofErr w:type="spellStart"/>
+      <w:r>
+        <w:t>gerando</w:t>
+      </w:r>
+      <w:proofErr w:type="spellEnd"/>
+      <w:r>
+        <w:t xml:space="preserve"> o </w:t>
+      </w:r>
+      <w:proofErr w:type="spellStart"/>
+      <w:r>
+        <w:t>respetivo</w:t>
+      </w:r>
+      <w:proofErr w:type="spellEnd"/>
+      <w:r>
+        <w:t xml:space="preserve"> </w:t>
+      </w:r>
+      <w:proofErr w:type="spellStart"/>
+      <w:r>
+        <w:t>estado</w:t>
+      </w:r>
+      <w:proofErr w:type="spellEnd"/>
+      <w:r>
+        <w:t xml:space="preserve"> </w:t>
+      </w:r>
+      <w:proofErr w:type="spellStart"/>
+      <w:r>
+        <w:t>sucessor</w:t>
+      </w:r>
+      <w:proofErr w:type="spellEnd"/>
+      <w:r>
+        <w:t xml:space="preserve">, </w:t>
+      </w:r>
+      <w:proofErr w:type="spellStart"/>
+      <w:r>
+        <w:t>listar</w:t>
+      </w:r>
+      <w:proofErr w:type="spellEnd"/>
+      <w:r>
+        <w:t xml:space="preserve"> </w:t>
+      </w:r>
+      <w:proofErr w:type="spellStart"/>
+      <w:r>
+        <w:t>todas</w:t>
+      </w:r>
+      <w:proofErr w:type="spellEnd"/>
+      <w:r>
+        <w:t xml:space="preserve"> as </w:t>
+      </w:r>
+      <w:proofErr w:type="spellStart"/>
+      <w:r>
+        <w:t>jogadas</w:t>
+      </w:r>
+      <w:proofErr w:type="spellEnd"/>
+      <w:r>
+        <w:t>/</w:t>
+      </w:r>
+      <w:proofErr w:type="spellStart"/>
+      <w:r>
+        <w:t>operadores</w:t>
+      </w:r>
+      <w:proofErr w:type="spellEnd"/>
+      <w:r>
+        <w:t xml:space="preserve"> </w:t>
+      </w:r>
+      <w:proofErr w:type="spellStart"/>
+      <w:r>
+        <w:t>disponíveis</w:t>
+      </w:r>
+      <w:proofErr w:type="spellEnd"/>
+      <w:r>
+        <w:t xml:space="preserve"> num dado </w:t>
+      </w:r>
+      <w:proofErr w:type="spellStart"/>
+      <w:r>
+        <w:t>tabuleiro</w:t>
+      </w:r>
+      <w:proofErr w:type="spellEnd"/>
+      <w:r>
+        <w:t xml:space="preserve">, </w:t>
+      </w:r>
+      <w:proofErr w:type="spellStart"/>
+      <w:r>
+        <w:t>avaliar</w:t>
+      </w:r>
+      <w:proofErr w:type="spellEnd"/>
+      <w:r>
+        <w:t xml:space="preserve"> um dado </w:t>
+      </w:r>
+      <w:proofErr w:type="spellStart"/>
+      <w:r>
+        <w:t>estado</w:t>
+      </w:r>
+      <w:proofErr w:type="spellEnd"/>
+      <w:r>
+        <w:t xml:space="preserve"> (</w:t>
+      </w:r>
+      <w:proofErr w:type="spellStart"/>
+      <w:r>
+        <w:t>tendo</w:t>
+      </w:r>
+      <w:proofErr w:type="spellEnd"/>
+      <w:r>
+        <w:t xml:space="preserve"> </w:t>
+      </w:r>
+      <w:proofErr w:type="spellStart"/>
+      <w:r>
+        <w:t>em</w:t>
+      </w:r>
+      <w:proofErr w:type="spellEnd"/>
+      <w:r>
+        <w:t xml:space="preserve"> </w:t>
+      </w:r>
+      <w:proofErr w:type="spellStart"/>
+      <w:r>
+        <w:t>conta</w:t>
+      </w:r>
+      <w:proofErr w:type="spellEnd"/>
+      <w:r>
+        <w:t xml:space="preserve"> a </w:t>
+      </w:r>
+      <w:proofErr w:type="spellStart"/>
+      <w:r>
+        <w:t>sua</w:t>
+      </w:r>
+      <w:proofErr w:type="spellEnd"/>
+      <w:r>
+        <w:t xml:space="preserve"> “</w:t>
+      </w:r>
+      <w:proofErr w:type="spellStart"/>
+      <w:r>
+        <w:t>proximidade</w:t>
+      </w:r>
+      <w:proofErr w:type="spellEnd"/>
+      <w:r>
+        <w:t xml:space="preserve">” à </w:t>
+      </w:r>
+      <w:proofErr w:type="spellStart"/>
+      <w:r>
+        <w:t>solução</w:t>
+      </w:r>
+      <w:proofErr w:type="spellEnd"/>
+      <w:r>
+        <w:t xml:space="preserve"> final), </w:t>
+      </w:r>
+      <w:proofErr w:type="spellStart"/>
+      <w:r>
+        <w:t>testar</w:t>
+      </w:r>
+      <w:proofErr w:type="spellEnd"/>
+      <w:r>
+        <w:t xml:space="preserve"> se um dado </w:t>
+      </w:r>
+      <w:proofErr w:type="spellStart"/>
+      <w:r>
+        <w:t>estado</w:t>
+      </w:r>
+      <w:proofErr w:type="spellEnd"/>
+      <w:r>
+        <w:t xml:space="preserve"> é </w:t>
+      </w:r>
+      <w:proofErr w:type="spellStart"/>
+      <w:r>
+        <w:t>solução</w:t>
+      </w:r>
+      <w:proofErr w:type="spellEnd"/>
+      <w:r>
+        <w:t xml:space="preserve"> (teste </w:t>
+      </w:r>
+      <w:proofErr w:type="spellStart"/>
+      <w:r>
+        <w:t>objetivo</w:t>
+      </w:r>
+      <w:proofErr w:type="spellEnd"/>
+      <w:r>
+        <w:t xml:space="preserve">). </w:t>
+      </w:r>
+      <w:proofErr w:type="spellStart"/>
+      <w:r>
+        <w:t>Os</w:t>
+      </w:r>
+      <w:proofErr w:type="spellEnd"/>
+      <w:r>
+        <w:t xml:space="preserve"> </w:t>
+      </w:r>
+      <w:proofErr w:type="spellStart"/>
+      <w:r>
+        <w:t>métodos</w:t>
+      </w:r>
+      <w:proofErr w:type="spellEnd"/>
+      <w:r>
+        <w:t xml:space="preserve"> de </w:t>
+      </w:r>
+      <w:proofErr w:type="spellStart"/>
+      <w:r>
+        <w:t>pesquisa</w:t>
+      </w:r>
+      <w:proofErr w:type="spellEnd"/>
+      <w:r>
+        <w:t xml:space="preserve"> para </w:t>
+      </w:r>
+      <w:proofErr w:type="spellStart"/>
+      <w:r>
+        <w:t>cálculo</w:t>
+      </w:r>
+      <w:proofErr w:type="spellEnd"/>
+      <w:r>
+        <w:t xml:space="preserve"> das </w:t>
+      </w:r>
+      <w:proofErr w:type="spellStart"/>
+      <w:r>
+        <w:t>jogadas</w:t>
+      </w:r>
+      <w:proofErr w:type="spellEnd"/>
+      <w:r>
+        <w:t xml:space="preserve"> a </w:t>
+      </w:r>
+      <w:proofErr w:type="spellStart"/>
+      <w:r>
+        <w:t>realizar</w:t>
+      </w:r>
+      <w:proofErr w:type="spellEnd"/>
+      <w:r>
+        <w:t xml:space="preserve"> que </w:t>
+      </w:r>
+      <w:proofErr w:type="spellStart"/>
+      <w:r>
+        <w:t>permitam</w:t>
+      </w:r>
+      <w:proofErr w:type="spellEnd"/>
+      <w:r>
+        <w:t xml:space="preserve"> </w:t>
+      </w:r>
+      <w:proofErr w:type="spellStart"/>
+      <w:r>
+        <w:t>ao</w:t>
+      </w:r>
+      <w:proofErr w:type="spellEnd"/>
+      <w:r>
+        <w:t xml:space="preserve"> </w:t>
+      </w:r>
+      <w:proofErr w:type="spellStart"/>
+      <w:r>
+        <w:t>computador</w:t>
+      </w:r>
+      <w:proofErr w:type="spellEnd"/>
+      <w:r>
+        <w:t xml:space="preserve"> </w:t>
+      </w:r>
+      <w:proofErr w:type="spellStart"/>
+      <w:r>
+        <w:t>jogar</w:t>
+      </w:r>
+      <w:proofErr w:type="spellEnd"/>
+      <w:r>
+        <w:t xml:space="preserve"> </w:t>
+      </w:r>
+      <w:proofErr w:type="spellStart"/>
+      <w:r>
+        <w:t>sozinho</w:t>
+      </w:r>
+      <w:proofErr w:type="spellEnd"/>
+      <w:r>
+        <w:t xml:space="preserve"> e resolver </w:t>
+      </w:r>
+      <w:proofErr w:type="spellStart"/>
+      <w:r>
+        <w:t>os</w:t>
+      </w:r>
+      <w:proofErr w:type="spellEnd"/>
+      <w:r>
+        <w:t xml:space="preserve"> puzzles </w:t>
+      </w:r>
+      <w:proofErr w:type="spellStart"/>
+      <w:r>
+        <w:t>devem</w:t>
+      </w:r>
+      <w:proofErr w:type="spellEnd"/>
+      <w:r>
+        <w:t xml:space="preserve"> ser </w:t>
+      </w:r>
+      <w:proofErr w:type="spellStart"/>
+      <w:r>
+        <w:t>descritos</w:t>
+      </w:r>
+      <w:proofErr w:type="spellEnd"/>
+      <w:r>
+        <w:t xml:space="preserve"> </w:t>
+      </w:r>
+      <w:proofErr w:type="spellStart"/>
+      <w:r>
+        <w:t>na</w:t>
+      </w:r>
+      <w:proofErr w:type="spellEnd"/>
+      <w:r>
+        <w:t xml:space="preserve"> </w:t>
+      </w:r>
+      <w:proofErr w:type="spellStart"/>
+      <w:r>
+        <w:t>secção</w:t>
+      </w:r>
+      <w:proofErr w:type="spellEnd"/>
+      <w:r>
+        <w:t xml:space="preserve"> </w:t>
+      </w:r>
+      <w:proofErr w:type="spellStart"/>
+      <w:r>
+        <w:t>seguinte</w:t>
+      </w:r>
+      <w:proofErr w:type="spellEnd"/>
+      <w:r>
+        <w:t xml:space="preserve"> </w:t>
+      </w:r>
+      <w:proofErr w:type="spellStart"/>
+      <w:r>
+        <w:t>assim</w:t>
+      </w:r>
+      <w:proofErr w:type="spellEnd"/>
+      <w:r>
+        <w:t xml:space="preserve"> </w:t>
+      </w:r>
+      <w:proofErr w:type="spellStart"/>
+      <w:r>
+        <w:t>como</w:t>
+      </w:r>
+      <w:proofErr w:type="spellEnd"/>
+      <w:r>
+        <w:t xml:space="preserve"> o </w:t>
+      </w:r>
+      <w:proofErr w:type="spellStart"/>
+      <w:r>
+        <w:t>método</w:t>
+      </w:r>
+      <w:proofErr w:type="spellEnd"/>
+      <w:r>
+        <w:t xml:space="preserve"> </w:t>
+      </w:r>
+      <w:proofErr w:type="spellStart"/>
+      <w:r>
+        <w:t>geral</w:t>
+      </w:r>
+      <w:proofErr w:type="spellEnd"/>
+      <w:r>
+        <w:t xml:space="preserve"> para </w:t>
+      </w:r>
+      <w:proofErr w:type="spellStart"/>
+      <w:r>
+        <w:t>os</w:t>
+      </w:r>
+      <w:proofErr w:type="spellEnd"/>
+      <w:r>
+        <w:t xml:space="preserve"> </w:t>
+      </w:r>
+      <w:proofErr w:type="spellStart"/>
+      <w:r>
+        <w:t>chamar</w:t>
+      </w:r>
+      <w:proofErr w:type="spellEnd"/>
+      <w:r>
+        <w:t xml:space="preserve"> e resolver o puzzle (</w:t>
+      </w:r>
+      <w:proofErr w:type="spellStart"/>
+      <w:r>
+        <w:t>utilizando</w:t>
+      </w:r>
+      <w:proofErr w:type="spellEnd"/>
+      <w:r>
+        <w:t xml:space="preserve"> um dado </w:t>
+      </w:r>
+      <w:proofErr w:type="spellStart"/>
+      <w:r>
+        <w:t>método</w:t>
+      </w:r>
+      <w:proofErr w:type="spellEnd"/>
+      <w:r>
+        <w:t xml:space="preserve"> </w:t>
+      </w:r>
+      <w:proofErr w:type="spellStart"/>
+      <w:r>
+        <w:t>selecionado</w:t>
+      </w:r>
+      <w:proofErr w:type="spellEnd"/>
+      <w:r>
+        <w:t xml:space="preserve"> de entre </w:t>
+      </w:r>
+      <w:proofErr w:type="spellStart"/>
+      <w:r>
+        <w:t>os</w:t>
+      </w:r>
+      <w:proofErr w:type="spellEnd"/>
+      <w:r>
+        <w:t xml:space="preserve"> </w:t>
+      </w:r>
+      <w:proofErr w:type="spellStart"/>
+      <w:r>
+        <w:t>disponíveis</w:t>
+      </w:r>
+      <w:proofErr w:type="spellEnd"/>
+      <w:r>
+        <w:t>).</w:t>
       </w:r>
     </w:p>
     <w:p>
@@ -2189,10 +3106,7 @@
         </w:rPr>
       </w:pPr>
       <w:r>
-        <w:rPr>
-          <w:lang w:val="pt-PT"/>
-        </w:rPr>
-        <w:t>Conclusions and Development Prespectives</w:t>
+        <w:t>Search algorithms</w:t>
       </w:r>
     </w:p>
     <w:p>
@@ -2206,148 +3120,154 @@
         <w:rPr>
           <w:lang w:val="pt-PT"/>
         </w:rPr>
-        <w:t>Sumário do trabalho</w:t>
-      </w:r>
-      <w:r>
-        <w:rPr>
-          <w:lang w:val="pt-PT"/>
-        </w:rPr>
-        <w:t xml:space="preserve"> realizado</w:t>
-      </w:r>
-      <w:r>
-        <w:rPr>
-          <w:lang w:val="pt-PT"/>
-        </w:rPr>
-        <w:t xml:space="preserve"> e conclusões que retira deste projeto. Análise crítica dos resultados obtidos em comparação com os resultados teóricos que seriam esperados. Trabalho futuro, ou seja, formas de melhorar o trabalho desenvolvido.</w:t>
+        <w:t xml:space="preserve">Descrevendo os vários algoritmos de pesquisa utilizados e a sua implementação de modo a calcular a próxima jogada do PC ou retornar </w:t>
+      </w:r>
+      <w:proofErr w:type="gramStart"/>
+      <w:r>
+        <w:rPr>
+          <w:lang w:val="pt-PT"/>
+        </w:rPr>
+        <w:t>a</w:t>
+      </w:r>
+      <w:proofErr w:type="gramEnd"/>
+      <w:r>
+        <w:rPr>
+          <w:lang w:val="pt-PT"/>
+        </w:rPr>
+        <w:t xml:space="preserve"> solução final (conjunto de operações para transformar o estado inicial no estado objetivo). Devem ser implementados algoritmos para cálculo da solução utilizando </w:t>
+      </w:r>
+      <w:r>
+        <w:rPr>
+          <w:lang w:val="pt-PT"/>
+        </w:rPr>
+        <w:t>pesquisa em largura, pesquisa em profundidade (se aplicável), aprofundamento progressivo, custo uniforme (se aplicável), pesquisa gulosa e Algoritmo A* (</w:t>
+      </w:r>
+      <w:proofErr w:type="gramStart"/>
+      <w:r>
+        <w:rPr>
+          <w:lang w:val="pt-PT"/>
+        </w:rPr>
+        <w:t>estes último método</w:t>
+      </w:r>
+      <w:proofErr w:type="gramEnd"/>
+      <w:r>
+        <w:rPr>
+          <w:lang w:val="pt-PT"/>
+        </w:rPr>
+        <w:t xml:space="preserve"> utilizando várias heurísticas).</w:t>
       </w:r>
     </w:p>
     <w:p>
       <w:pPr>
-        <w:pStyle w:val="Ttulo5"/>
-        <w:rPr>
-          <w:sz w:val="22"/>
-          <w:szCs w:val="22"/>
-          <w:lang w:val="pt-PT"/>
-        </w:rPr>
-      </w:pPr>
-      <w:r>
-        <w:rPr>
-          <w:sz w:val="22"/>
-          <w:szCs w:val="22"/>
-          <w:lang w:val="pt-PT"/>
-        </w:rPr>
-        <w:t>References</w:t>
+        <w:pStyle w:val="Ttulo1"/>
+        <w:rPr>
+          <w:lang w:val="pt-PT"/>
+        </w:rPr>
+      </w:pPr>
+      <w:r>
+        <w:t>Exp</w:t>
+      </w:r>
+      <w:r>
+        <w:t>eriences and results</w:t>
       </w:r>
     </w:p>
     <w:p>
       <w:pPr>
+        <w:pStyle w:val="Corpodetexto"/>
+        <w:rPr>
+          <w:lang w:val="pt-PT"/>
+        </w:rPr>
+      </w:pPr>
+      <w:r>
+        <w:rPr>
+          <w:lang w:val="pt-PT"/>
+        </w:rPr>
+        <w:t>Descrevendo as experiências realizadas com os vários algoritmos para resolver diversos puzzles e os resultados obtidos a nível de tempo e custo da solução obtida em cada nível, por cada um dos métodos experimentados. Devem ser incluídas tabelas comparativas dos resultados obtidos na aplicação dos vários métodos aos vários puzzles (níveis do jogo) e discutidos os resultados.</w:t>
+      </w:r>
+    </w:p>
+    <w:p>
+      <w:pPr>
+        <w:pStyle w:val="Ttulo1"/>
+        <w:rPr>
+          <w:lang w:val="pt-PT"/>
+        </w:rPr>
+      </w:pPr>
+      <w:r>
+        <w:rPr>
+          <w:lang w:val="pt-PT"/>
+        </w:rPr>
+        <w:t>Conclusions and Development Prespectives</w:t>
+      </w:r>
+    </w:p>
+    <w:p>
+      <w:pPr>
+        <w:pStyle w:val="Corpodetexto"/>
+        <w:rPr>
+          <w:lang w:val="pt-PT"/>
+        </w:rPr>
+      </w:pPr>
+      <w:r>
+        <w:rPr>
+          <w:lang w:val="pt-PT"/>
+        </w:rPr>
+        <w:t>Sumário do trabalho</w:t>
+      </w:r>
+      <w:r>
+        <w:rPr>
+          <w:lang w:val="pt-PT"/>
+        </w:rPr>
+        <w:t xml:space="preserve"> realizado</w:t>
+      </w:r>
+      <w:r>
+        <w:rPr>
+          <w:lang w:val="pt-PT"/>
+        </w:rPr>
+        <w:t xml:space="preserve"> e conclusões que retira deste projeto. Análise crítica dos resultados obtidos em comparação com os resultados teóricos que seriam esperados. Trabalho futuro, ou seja, formas de melhorar o trabalho desenvolvido.</w:t>
+      </w:r>
+    </w:p>
+    <w:p>
+      <w:pPr>
+        <w:pStyle w:val="Ttulo5"/>
+      </w:pPr>
+      <w:r>
+        <w:t>Refe</w:t>
+      </w:r>
+      <w:r>
+        <w:t>rences</w:t>
+      </w:r>
+    </w:p>
+    <w:p>
+      <w:pPr>
         <w:pStyle w:val="references"/>
-        <w:numPr>
-          <w:ilvl w:val="0"/>
-          <w:numId w:val="26"/>
-        </w:numPr>
-        <w:ind w:start="17.70pt" w:hanging="17.70pt"/>
-      </w:pPr>
+      </w:pPr>
+      <w:r>
+        <w:t xml:space="preserve">Stuart Russel and Peter Norvig, “Artificial Intelligence: A Modern Approach”, Third Edtition, Pearson Education Inc., 2010, ISBN: </w:t>
+      </w:r>
+      <w:r>
+        <w:t>978-0-13-604259-4</w:t>
+      </w:r>
+      <w:r>
+        <w:t>.</w:t>
+      </w:r>
+    </w:p>
+    <w:p>
+      <w:pPr>
+        <w:pStyle w:val="references"/>
+      </w:pPr>
+      <w:r>
+        <w:t xml:space="preserve">Stuart Russel and Peter Norvig, “AimaCode - Code for the Book Artificial Intelligence: A Modern Approach", 2019, [online], available at: </w:t>
+      </w:r>
       <w:hyperlink r:id="rId10" w:history="1">
         <w:r>
           <w:rPr>
             <w:rStyle w:val="Hiperligao"/>
           </w:rPr>
-          <w:t>Source of the image used to view the gamestate example</w:t>
+          <w:t>https://github.com/aimacode</w:t>
         </w:r>
       </w:hyperlink>
-    </w:p>
-    <w:p>
-      <w:pPr>
-        <w:pStyle w:val="references"/>
-        <w:numPr>
-          <w:ilvl w:val="0"/>
-          <w:numId w:val="26"/>
-        </w:numPr>
-        <w:ind w:start="17.70pt" w:hanging="17.70pt"/>
-      </w:pPr>
-      <w:hyperlink r:id="rId11" w:history="1">
-        <w:r>
-          <w:rPr>
-            <w:rStyle w:val="Hiperligao"/>
-          </w:rPr>
-          <w:t>Kiragames website</w:t>
-        </w:r>
-      </w:hyperlink>
-    </w:p>
-    <w:p>
-      <w:pPr>
-        <w:pStyle w:val="references"/>
-        <w:numPr>
-          <w:ilvl w:val="0"/>
-          <w:numId w:val="26"/>
-        </w:numPr>
-        <w:ind w:start="17.70pt" w:hanging="17.70pt"/>
-        <w:rPr>
-          <w:rStyle w:val="Hiperligao"/>
-          <w:color w:val="auto"/>
-          <w:u w:val="none"/>
-        </w:rPr>
-      </w:pPr>
-      <w:hyperlink r:id="rId12" w:history="1">
-        <w:r>
-          <w:rPr>
-            <w:rStyle w:val="Hiperligao"/>
-          </w:rPr>
-          <w:t>Klotski on the Microft Store</w:t>
-        </w:r>
-      </w:hyperlink>
-    </w:p>
-    <w:p>
-      <w:pPr>
-        <w:pStyle w:val="references"/>
-        <w:numPr>
-          <w:ilvl w:val="0"/>
-          <w:numId w:val="26"/>
-        </w:numPr>
-      </w:pPr>
-      <w:hyperlink r:id="rId13" w:history="1">
-        <w:r>
-          <w:rPr>
-            <w:rStyle w:val="Hiperligao"/>
-          </w:rPr>
-          <w:t>https://www.thanassis.space/unblock.html</w:t>
-        </w:r>
-      </w:hyperlink>
-    </w:p>
-    <w:p>
-      <w:pPr>
-        <w:pStyle w:val="references"/>
-        <w:numPr>
-          <w:ilvl w:val="0"/>
-          <w:numId w:val="26"/>
-        </w:numPr>
-      </w:pPr>
-      <w:hyperlink r:id="rId14" w:history="1">
-        <w:r>
-          <w:rPr>
-            <w:rStyle w:val="Hiperligao"/>
-          </w:rPr>
-          <w:t>https://github.com/ttsiodras/UnblockMeSolver</w:t>
-        </w:r>
-      </w:hyperlink>
-    </w:p>
-    <w:p>
-      <w:pPr>
-        <w:pStyle w:val="references"/>
-        <w:numPr>
-          <w:ilvl w:val="0"/>
-          <w:numId w:val="26"/>
-        </w:numPr>
-      </w:pPr>
-      <w:hyperlink r:id="rId15" w:history="1">
-        <w:r>
-          <w:rPr>
-            <w:rStyle w:val="Hiperligao"/>
-          </w:rPr>
-          <w:t>https://github.com/atheed/UnblockMe-Solver</w:t>
-        </w:r>
-      </w:hyperlink>
+      <w:r>
+        <w:t xml:space="preserve"> , consulted on March 2019. </w:t>
+      </w:r>
     </w:p>
     <w:p>
       <w:pPr>
@@ -2356,42 +3276,16 @@
           <w:ilvl w:val="0"/>
           <w:numId w:val="0"/>
         </w:numPr>
-        <w:spacing w:line="12pt" w:lineRule="auto"/>
         <w:ind w:start="18pt" w:hanging="18pt"/>
-        <w:jc w:val="center"/>
-        <w:rPr>
-          <w:rFonts w:eastAsia="SimSun"/>
-          <w:b/>
-          <w:noProof w:val="0"/>
-          <w:color w:val="FF0000"/>
-          <w:spacing w:val="-1"/>
-          <w:sz w:val="20"/>
-          <w:szCs w:val="20"/>
-          <w:lang w:eastAsia="x-none"/>
-        </w:rPr>
       </w:pPr>
     </w:p>
     <w:p>
       <w:pPr>
-        <w:pStyle w:val="references"/>
-        <w:numPr>
-          <w:ilvl w:val="0"/>
-          <w:numId w:val="0"/>
-        </w:numPr>
-        <w:spacing w:line="12pt" w:lineRule="auto"/>
-        <w:ind w:start="18pt" w:hanging="18pt"/>
-        <w:rPr>
-          <w:rFonts w:eastAsia="SimSun"/>
-          <w:b/>
-          <w:noProof w:val="0"/>
-          <w:color w:val="FF0000"/>
-          <w:spacing w:val="-1"/>
-          <w:sz w:val="20"/>
-          <w:szCs w:val="20"/>
-          <w:lang w:val="x-none" w:eastAsia="x-none"/>
+        <w:pStyle w:val="Corpodetexto"/>
+        <w:rPr>
+          <w:lang w:val="pt-PT"/>
         </w:rPr>
         <w:sectPr>
-          <w:footerReference w:type="first" r:id="rId16"/>
           <w:type w:val="continuous"/>
           <w:pgSz w:w="595.30pt" w:h="841.90pt" w:code="9"/>
           <w:pgMar w:top="54pt" w:right="45.35pt" w:bottom="72pt" w:left="45.35pt" w:header="36pt" w:footer="36pt" w:gutter="0pt"/>
@@ -2399,10 +3293,19 @@
           <w:docGrid w:linePitch="360"/>
         </w:sectPr>
       </w:pPr>
+      <w:r>
+        <w:rPr>
+          <w:lang w:val="pt-PT"/>
+        </w:rPr>
+        <w:t>Livros, artigos e páginas Web utilizados para desenvolver o trabalho. Todos os elementos bibliográficos devem ser citados no texto do trabalho, incluindo qualquer código fonte adaptado de uma dada fonte para a realização do trabalho.</w:t>
+      </w:r>
     </w:p>
     <w:p>
       <w:pPr>
         <w:jc w:val="both"/>
+        <w:rPr>
+          <w:lang w:val="pt-PT"/>
+        </w:rPr>
       </w:pPr>
     </w:p>
     <w:sectPr>
@@ -2436,21 +3339,6 @@
 </file>
 
 <file path=word/footer1.xml><?xml version="1.0" encoding="utf-8"?>
-<w:ftr xmlns:cx="http://schemas.microsoft.com/office/drawing/2014/chartex" xmlns:cx1="http://schemas.microsoft.com/office/drawing/2015/9/8/chartex" xmlns:cx2="http://schemas.microsoft.com/office/drawing/2015/10/21/chartex" xmlns:cx3="http://schemas.microsoft.com/office/drawing/2016/5/9/chartex" xmlns:cx4="http://schemas.microsoft.com/office/drawing/2016/5/10/chartex" xmlns:cx5="http://schemas.microsoft.com/office/drawing/2016/5/11/chartex" xmlns:cx6="http://schemas.microsoft.com/office/drawing/2016/5/12/chartex" xmlns:cx7="http://schemas.microsoft.com/office/drawing/2016/5/13/chartex" xmlns:cx8="http://schemas.microsoft.com/office/drawing/2016/5/14/chartex" xmlns:mc="http://schemas.openxmlformats.org/markup-compatibility/2006" xmlns:aink="http://schemas.microsoft.com/office/drawing/2016/ink" xmlns:am3d="http://schemas.microsoft.com/office/drawing/2017/model3d" xmlns:o="urn:schemas-microsoft-com:office:office" xmlns:r="http://purl.oclc.org/ooxml/officeDocument/relationships" xmlns:m="http://purl.oclc.org/ooxml/officeDocument/math" xmlns:v="urn:schemas-microsoft-com:vml" xmlns:wp14="http://schemas.microsoft.com/office/word/2010/wordprocessingDrawing" xmlns:wp="http://purl.oclc.org/ooxml/drawingml/wordprocessingDrawing" xmlns:w10="urn:schemas-microsoft-com:office:word" xmlns:w="http://purl.oclc.org/ooxml/wordprocessingml/main" xmlns:w14="http://schemas.microsoft.com/office/word/2010/wordml" xmlns:w15="http://schemas.microsoft.com/office/word/2012/wordml" xmlns:w16cid="http://schemas.microsoft.com/office/word/2016/wordml/cid" xmlns:w16se="http://schemas.microsoft.com/office/word/2015/wordml/symex" xmlns:wpi="http://schemas.microsoft.com/office/word/2010/wordprocessingInk" xmlns:wne="http://schemas.microsoft.com/office/word/2006/wordml" mc:Ignorable="w14 w15 w16se w16cid wne wp14">
-  <w:p>
-    <w:pPr>
-      <w:pStyle w:val="Rodap"/>
-      <w:jc w:val="start"/>
-      <w:rPr>
-        <w:sz w:val="16"/>
-        <w:szCs w:val="16"/>
-      </w:rPr>
-    </w:pPr>
-  </w:p>
-</w:ftr>
-</file>
-
-<file path=word/footer2.xml><?xml version="1.0" encoding="utf-8"?>
 <w:ftr xmlns:cx="http://schemas.microsoft.com/office/drawing/2014/chartex" xmlns:cx1="http://schemas.microsoft.com/office/drawing/2015/9/8/chartex" xmlns:cx2="http://schemas.microsoft.com/office/drawing/2015/10/21/chartex" xmlns:cx3="http://schemas.microsoft.com/office/drawing/2016/5/9/chartex" xmlns:cx4="http://schemas.microsoft.com/office/drawing/2016/5/10/chartex" xmlns:cx5="http://schemas.microsoft.com/office/drawing/2016/5/11/chartex" xmlns:cx6="http://schemas.microsoft.com/office/drawing/2016/5/12/chartex" xmlns:cx7="http://schemas.microsoft.com/office/drawing/2016/5/13/chartex" xmlns:cx8="http://schemas.microsoft.com/office/drawing/2016/5/14/chartex" xmlns:mc="http://schemas.openxmlformats.org/markup-compatibility/2006" xmlns:aink="http://schemas.microsoft.com/office/drawing/2016/ink" xmlns:am3d="http://schemas.microsoft.com/office/drawing/2017/model3d" xmlns:o="urn:schemas-microsoft-com:office:office" xmlns:r="http://purl.oclc.org/ooxml/officeDocument/relationships" xmlns:m="http://purl.oclc.org/ooxml/officeDocument/math" xmlns:v="urn:schemas-microsoft-com:vml" xmlns:wp14="http://schemas.microsoft.com/office/word/2010/wordprocessingDrawing" xmlns:wp="http://purl.oclc.org/ooxml/drawingml/wordprocessingDrawing" xmlns:w10="urn:schemas-microsoft-com:office:word" xmlns:w="http://purl.oclc.org/ooxml/wordprocessingml/main" xmlns:w14="http://schemas.microsoft.com/office/word/2010/wordml" xmlns:w15="http://schemas.microsoft.com/office/word/2012/wordml" xmlns:w16cid="http://schemas.microsoft.com/office/word/2016/wordml/cid" xmlns:w16se="http://schemas.microsoft.com/office/word/2015/wordml/symex" xmlns:wpi="http://schemas.microsoft.com/office/word/2010/wordprocessingInk" xmlns:wne="http://schemas.microsoft.com/office/word/2006/wordml" mc:Ignorable="w14 w15 w16se w16cid wne wp14">
   <w:p>
     <w:pPr>
@@ -3709,8 +4597,8 @@
   <w:abstractNum w:abstractNumId="19" w15:restartNumberingAfterBreak="0">
     <w:nsid w:val="582C4E67"/>
     <w:multiLevelType w:val="hybridMultilevel"/>
-    <w:tmpl w:val="F2CC03B6"/>
-    <w:lvl w:ilvl="0" w:tplc="DDB28A12">
+    <w:tmpl w:val="E49249BE"/>
+    <w:lvl w:ilvl="0" w:tplc="423A2B70">
       <w:start w:val="1"/>
       <w:numFmt w:val="bullet"/>
       <w:pStyle w:val="Listacommarcas"/>
@@ -4093,12 +4981,6 @@
   <w:num w:numId="25">
     <w:abstractNumId w:val="19"/>
   </w:num>
-  <w:num w:numId="26">
-    <w:abstractNumId w:val="18"/>
-    <w:lvlOverride w:ilvl="0">
-      <w:startOverride w:val="1"/>
-    </w:lvlOverride>
-  </w:num>
 </w:numbering>
 </file>
 
@@ -4113,7 +4995,7 @@
     </w:rPrDefault>
     <w:pPrDefault/>
   </w:docDefaults>
-  <w:latentStyles w:defLockedState="0" w:defUIPriority="0" w:defSemiHidden="0" w:defUnhideWhenUsed="0" w:defQFormat="0" w:count="376">
+  <w:latentStyles w:defLockedState="0" w:defUIPriority="0" w:defSemiHidden="0" w:defUnhideWhenUsed="0" w:defQFormat="0" w:count="375">
     <w:lsdException w:name="Normal" w:qFormat="1"/>
     <w:lsdException w:name="heading 1" w:qFormat="1"/>
     <w:lsdException w:name="heading 2" w:qFormat="1"/>
@@ -4130,7 +5012,6 @@
     <w:lsdException w:name="Strong" w:qFormat="1"/>
     <w:lsdException w:name="Emphasis" w:qFormat="1"/>
     <w:lsdException w:name="HTML Preformatted" w:semiHidden="1" w:unhideWhenUsed="1"/>
-    <w:lsdException w:name="HTML Variable" w:semiHidden="1" w:unhideWhenUsed="1"/>
     <w:lsdException w:name="No List" w:semiHidden="1" w:unhideWhenUsed="1"/>
     <w:lsdException w:name="Outline List 1" w:semiHidden="1" w:unhideWhenUsed="1"/>
     <w:lsdException w:name="Outline List 2" w:semiHidden="1" w:unhideWhenUsed="1"/>
@@ -4173,10 +5054,9 @@
     <w:lsdException w:name="Table Elegant" w:semiHidden="1" w:unhideWhenUsed="1"/>
     <w:lsdException w:name="Table Professional" w:semiHidden="1" w:unhideWhenUsed="1"/>
     <w:lsdException w:name="Table Subtle 1" w:semiHidden="1" w:unhideWhenUsed="1"/>
-    <w:lsdException w:name="Table Subtle 2" w:semiHidden="1" w:unhideWhenUsed="1"/>
     <w:lsdException w:name="Table Web 1" w:semiHidden="1" w:unhideWhenUsed="1"/>
     <w:lsdException w:name="Table Web 2" w:semiHidden="1" w:unhideWhenUsed="1"/>
-    <w:lsdException w:name="Balloon Text" w:semiHidden="1" w:unhideWhenUsed="1"/>
+    <w:lsdException w:name="Table Theme" w:semiHidden="1" w:unhideWhenUsed="1"/>
     <w:lsdException w:name="Placeholder Text" w:semiHidden="1" w:uiPriority="99"/>
     <w:lsdException w:name="No Spacing" w:uiPriority="1" w:qFormat="1"/>
     <w:lsdException w:name="Light Shading" w:uiPriority="60"/>
@@ -4396,7 +5276,6 @@
     <w:lsdException w:name="Smart Hyperlink" w:semiHidden="1" w:uiPriority="99" w:unhideWhenUsed="1"/>
     <w:lsdException w:name="Hashtag" w:semiHidden="1" w:uiPriority="99" w:unhideWhenUsed="1"/>
     <w:lsdException w:name="Unresolved Mention" w:semiHidden="1" w:uiPriority="99" w:unhideWhenUsed="1"/>
-    <w:lsdException w:name="Smart Link" w:semiHidden="1" w:uiPriority="99" w:unhideWhenUsed="1"/>
   </w:latentStyles>
   <w:style w:type="paragraph" w:default="1" w:styleId="Normal">
     <w:name w:val="Normal"/>
@@ -4843,7 +5722,7 @@
     <w:name w:val="List Bullet"/>
     <w:basedOn w:val="Normal"/>
     <w:autoRedefine/>
-    <w:rsid w:val="00EE7D87"/>
+    <w:rsid w:val="002162BA"/>
     <w:pPr>
       <w:numPr>
         <w:numId w:val="25"/>
@@ -4852,7 +5731,10 @@
       <w:jc w:val="both"/>
     </w:pPr>
     <w:rPr>
-      <w:lang w:val="en-GB" w:eastAsia="pt-PT"/>
+      <w:rFonts w:eastAsia="Times New Roman"/>
+      <w:sz w:val="22"/>
+      <w:szCs w:val="22"/>
+      <w:lang w:val="pt-PT" w:eastAsia="pt-PT"/>
     </w:rPr>
   </w:style>
   <w:style w:type="paragraph" w:styleId="NormalWeb">
@@ -4873,7 +5755,7 @@
   <w:style w:type="character" w:styleId="Hiperligao">
     <w:name w:val="Hyperlink"/>
     <w:basedOn w:val="Tipodeletrapredefinidodopargrafo"/>
-    <w:rsid w:val="00EE7D87"/>
+    <w:rsid w:val="00265253"/>
     <w:rPr>
       <w:color w:val="0563C1" w:themeColor="hyperlink"/>
       <w:u w:val="single"/>
@@ -4882,7 +5764,7 @@
   <w:style w:type="table" w:styleId="TabelacomGrelha">
     <w:name w:val="Table Grid"/>
     <w:basedOn w:val="Tabelanormal"/>
-    <w:rsid w:val="00EE7D87"/>
+    <w:rsid w:val="00AC7AB4"/>
     <w:tblPr>
       <w:tblBorders>
         <w:top w:val="single" w:sz="4" w:space="0" w:color="auto"/>
@@ -5163,7 +6045,7 @@
 </file>
 
 <file path=customXml/itemProps1.xml><?xml version="1.0" encoding="utf-8"?>
-<ds:datastoreItem xmlns:ds="http://purl.oclc.org/ooxml/officeDocument/customXml" ds:itemID="{7718C38C-F231-4BCD-9E86-C80E5EA665E2}">
+<ds:datastoreItem xmlns:ds="http://purl.oclc.org/ooxml/officeDocument/customXml" ds:itemID="{C5320058-8C25-4F7E-B258-48B7176CF85B}">
   <ds:schemaRefs>
     <ds:schemaRef ds:uri="http://schemas.openxmlformats.org/officeDocument/2006/bibliography"/>
   </ds:schemaRefs>

</xml_diff>